<commit_message>
bdd en cours + streamlit
</commit_message>
<xml_diff>
--- a/Determination de la Satisfaction des passagers des compagnies aériennes.docx
+++ b/Determination de la Satisfaction des passagers des compagnies aériennes.docx
@@ -694,7 +694,6 @@
                                         <w:szCs w:val="72"/>
                                       </w:rPr>
                                     </w:pPr>
-                                    <w:proofErr w:type="spellStart"/>
                                     <w:r>
                                       <w:rPr>
                                         <w:rFonts w:asciiTheme="majorHAnsi" w:eastAsiaTheme="majorEastAsia" w:hAnsiTheme="majorHAnsi" w:cstheme="majorBidi"/>
@@ -702,9 +701,8 @@
                                         <w:sz w:val="48"/>
                                         <w:szCs w:val="48"/>
                                       </w:rPr>
-                                      <w:t>Determination</w:t>
+                                      <w:t>Détermination</w:t>
                                     </w:r>
-                                    <w:proofErr w:type="spellEnd"/>
                                     <w:r>
                                       <w:rPr>
                                         <w:rFonts w:asciiTheme="majorHAnsi" w:eastAsiaTheme="majorEastAsia" w:hAnsiTheme="majorHAnsi" w:cstheme="majorBidi"/>
@@ -763,7 +761,6 @@
                                   <w:szCs w:val="72"/>
                                 </w:rPr>
                               </w:pPr>
-                              <w:proofErr w:type="spellStart"/>
                               <w:r>
                                 <w:rPr>
                                   <w:rFonts w:asciiTheme="majorHAnsi" w:eastAsiaTheme="majorEastAsia" w:hAnsiTheme="majorHAnsi" w:cstheme="majorBidi"/>
@@ -771,9 +768,8 @@
                                   <w:sz w:val="48"/>
                                   <w:szCs w:val="48"/>
                                 </w:rPr>
-                                <w:t>Determination</w:t>
+                                <w:t>Détermination</w:t>
                               </w:r>
-                              <w:proofErr w:type="spellEnd"/>
                               <w:r>
                                 <w:rPr>
                                   <w:rFonts w:asciiTheme="majorHAnsi" w:eastAsiaTheme="majorEastAsia" w:hAnsiTheme="majorHAnsi" w:cstheme="majorBidi"/>
@@ -829,6 +825,9 @@
         <w:p>
           <w:pPr>
             <w:pStyle w:val="En-ttedetabledesmatires"/>
+            <w:rPr>
+              <w:noProof/>
+            </w:rPr>
           </w:pPr>
           <w:r>
             <w:t>Table des matières</w:t>
@@ -856,7 +855,7 @@
               <w:lang w:eastAsia="fr-FR"/>
             </w:rPr>
           </w:pPr>
-          <w:hyperlink w:anchor="_Toc149744201" w:history="1">
+          <w:hyperlink w:anchor="_Toc149825231" w:history="1">
             <w:r>
               <w:rPr>
                 <w:rStyle w:val="Lienhypertexte"/>
@@ -898,7 +897,7 @@
                 <w:noProof/>
                 <w:webHidden/>
               </w:rPr>
-              <w:instrText xml:space="preserve"> PAGEREF _Toc149744201 \h </w:instrText>
+              <w:instrText xml:space="preserve"> PAGEREF _Toc149825231 \h </w:instrText>
             </w:r>
             <w:r>
               <w:rPr>
@@ -918,7 +917,7 @@
                 <w:noProof/>
                 <w:webHidden/>
               </w:rPr>
-              <w:t>3</w:t>
+              <w:t>2</w:t>
             </w:r>
             <w:r>
               <w:rPr>
@@ -942,7 +941,7 @@
               <w:lang w:eastAsia="fr-FR"/>
             </w:rPr>
           </w:pPr>
-          <w:hyperlink w:anchor="_Toc149744202" w:history="1">
+          <w:hyperlink w:anchor="_Toc149825232" w:history="1">
             <w:r>
               <w:rPr>
                 <w:rStyle w:val="Lienhypertexte"/>
@@ -984,7 +983,7 @@
                 <w:noProof/>
                 <w:webHidden/>
               </w:rPr>
-              <w:instrText xml:space="preserve"> PAGEREF _Toc149744202 \h </w:instrText>
+              <w:instrText xml:space="preserve"> PAGEREF _Toc149825232 \h </w:instrText>
             </w:r>
             <w:r>
               <w:rPr>
@@ -1004,7 +1003,7 @@
                 <w:noProof/>
                 <w:webHidden/>
               </w:rPr>
-              <w:t>3</w:t>
+              <w:t>2</w:t>
             </w:r>
             <w:r>
               <w:rPr>
@@ -1028,7 +1027,7 @@
               <w:lang w:eastAsia="fr-FR"/>
             </w:rPr>
           </w:pPr>
-          <w:hyperlink w:anchor="_Toc149744203" w:history="1">
+          <w:hyperlink w:anchor="_Toc149825233" w:history="1">
             <w:r>
               <w:rPr>
                 <w:rStyle w:val="Lienhypertexte"/>
@@ -1070,7 +1069,7 @@
                 <w:noProof/>
                 <w:webHidden/>
               </w:rPr>
-              <w:instrText xml:space="preserve"> PAGEREF _Toc149744203 \h </w:instrText>
+              <w:instrText xml:space="preserve"> PAGEREF _Toc149825233 \h </w:instrText>
             </w:r>
             <w:r>
               <w:rPr>
@@ -1090,7 +1089,7 @@
                 <w:noProof/>
                 <w:webHidden/>
               </w:rPr>
-              <w:t>4</w:t>
+              <w:t>3</w:t>
             </w:r>
             <w:r>
               <w:rPr>
@@ -1114,7 +1113,7 @@
               <w:lang w:eastAsia="fr-FR"/>
             </w:rPr>
           </w:pPr>
-          <w:hyperlink w:anchor="_Toc149744204" w:history="1">
+          <w:hyperlink w:anchor="_Toc149825234" w:history="1">
             <w:r>
               <w:rPr>
                 <w:rStyle w:val="Lienhypertexte"/>
@@ -1156,7 +1155,7 @@
                 <w:noProof/>
                 <w:webHidden/>
               </w:rPr>
-              <w:instrText xml:space="preserve"> PAGEREF _Toc149744204 \h </w:instrText>
+              <w:instrText xml:space="preserve"> PAGEREF _Toc149825234 \h </w:instrText>
             </w:r>
             <w:r>
               <w:rPr>
@@ -1176,7 +1175,265 @@
                 <w:noProof/>
                 <w:webHidden/>
               </w:rPr>
-              <w:t>6</w:t>
+              <w:t>3</w:t>
+            </w:r>
+            <w:r>
+              <w:rPr>
+                <w:noProof/>
+                <w:webHidden/>
+              </w:rPr>
+              <w:fldChar w:fldCharType="end"/>
+            </w:r>
+          </w:hyperlink>
+        </w:p>
+        <w:p>
+          <w:pPr>
+            <w:pStyle w:val="TM2"/>
+            <w:tabs>
+              <w:tab w:val="left" w:pos="660"/>
+              <w:tab w:val="right" w:leader="dot" w:pos="9062"/>
+            </w:tabs>
+            <w:rPr>
+              <w:rFonts w:eastAsiaTheme="minorEastAsia"/>
+              <w:noProof/>
+              <w:lang w:eastAsia="fr-FR"/>
+            </w:rPr>
+          </w:pPr>
+          <w:hyperlink w:anchor="_Toc149825235" w:history="1">
+            <w:r>
+              <w:rPr>
+                <w:rStyle w:val="Lienhypertexte"/>
+                <w:noProof/>
+              </w:rPr>
+              <w:t>B.</w:t>
+            </w:r>
+            <w:r>
+              <w:rPr>
+                <w:rFonts w:eastAsiaTheme="minorEastAsia"/>
+                <w:noProof/>
+                <w:lang w:eastAsia="fr-FR"/>
+              </w:rPr>
+              <w:tab/>
+            </w:r>
+            <w:r>
+              <w:rPr>
+                <w:rStyle w:val="Lienhypertexte"/>
+                <w:noProof/>
+              </w:rPr>
+              <w:t>Création du modèle</w:t>
+            </w:r>
+            <w:r>
+              <w:rPr>
+                <w:noProof/>
+                <w:webHidden/>
+              </w:rPr>
+              <w:tab/>
+            </w:r>
+            <w:r>
+              <w:rPr>
+                <w:noProof/>
+                <w:webHidden/>
+              </w:rPr>
+              <w:fldChar w:fldCharType="begin"/>
+            </w:r>
+            <w:r>
+              <w:rPr>
+                <w:noProof/>
+                <w:webHidden/>
+              </w:rPr>
+              <w:instrText xml:space="preserve"> PAGEREF _Toc149825235 \h </w:instrText>
+            </w:r>
+            <w:r>
+              <w:rPr>
+                <w:noProof/>
+                <w:webHidden/>
+              </w:rPr>
+            </w:r>
+            <w:r>
+              <w:rPr>
+                <w:noProof/>
+                <w:webHidden/>
+              </w:rPr>
+              <w:fldChar w:fldCharType="separate"/>
+            </w:r>
+            <w:r>
+              <w:rPr>
+                <w:noProof/>
+                <w:webHidden/>
+              </w:rPr>
+              <w:t>4</w:t>
+            </w:r>
+            <w:r>
+              <w:rPr>
+                <w:noProof/>
+                <w:webHidden/>
+              </w:rPr>
+              <w:fldChar w:fldCharType="end"/>
+            </w:r>
+          </w:hyperlink>
+        </w:p>
+        <w:p>
+          <w:pPr>
+            <w:pStyle w:val="TM3"/>
+            <w:tabs>
+              <w:tab w:val="left" w:pos="880"/>
+              <w:tab w:val="right" w:leader="dot" w:pos="9062"/>
+            </w:tabs>
+            <w:rPr>
+              <w:rFonts w:eastAsiaTheme="minorEastAsia"/>
+              <w:noProof/>
+              <w:lang w:eastAsia="fr-FR"/>
+            </w:rPr>
+          </w:pPr>
+          <w:hyperlink w:anchor="_Toc149825236" w:history="1">
+            <w:r>
+              <w:rPr>
+                <w:rStyle w:val="Lienhypertexte"/>
+                <w:noProof/>
+              </w:rPr>
+              <w:t>1.</w:t>
+            </w:r>
+            <w:r>
+              <w:rPr>
+                <w:rFonts w:eastAsiaTheme="minorEastAsia"/>
+                <w:noProof/>
+                <w:lang w:eastAsia="fr-FR"/>
+              </w:rPr>
+              <w:tab/>
+            </w:r>
+            <w:r>
+              <w:rPr>
+                <w:rStyle w:val="Lienhypertexte"/>
+                <w:noProof/>
+              </w:rPr>
+              <w:t>SGD Classifier</w:t>
+            </w:r>
+            <w:r>
+              <w:rPr>
+                <w:noProof/>
+                <w:webHidden/>
+              </w:rPr>
+              <w:tab/>
+            </w:r>
+            <w:r>
+              <w:rPr>
+                <w:noProof/>
+                <w:webHidden/>
+              </w:rPr>
+              <w:fldChar w:fldCharType="begin"/>
+            </w:r>
+            <w:r>
+              <w:rPr>
+                <w:noProof/>
+                <w:webHidden/>
+              </w:rPr>
+              <w:instrText xml:space="preserve"> PAGEREF _Toc149825236 \h </w:instrText>
+            </w:r>
+            <w:r>
+              <w:rPr>
+                <w:noProof/>
+                <w:webHidden/>
+              </w:rPr>
+            </w:r>
+            <w:r>
+              <w:rPr>
+                <w:noProof/>
+                <w:webHidden/>
+              </w:rPr>
+              <w:fldChar w:fldCharType="separate"/>
+            </w:r>
+            <w:r>
+              <w:rPr>
+                <w:noProof/>
+                <w:webHidden/>
+              </w:rPr>
+              <w:t>4</w:t>
+            </w:r>
+            <w:r>
+              <w:rPr>
+                <w:noProof/>
+                <w:webHidden/>
+              </w:rPr>
+              <w:fldChar w:fldCharType="end"/>
+            </w:r>
+          </w:hyperlink>
+        </w:p>
+        <w:p>
+          <w:pPr>
+            <w:pStyle w:val="TM3"/>
+            <w:tabs>
+              <w:tab w:val="left" w:pos="880"/>
+              <w:tab w:val="right" w:leader="dot" w:pos="9062"/>
+            </w:tabs>
+            <w:rPr>
+              <w:rFonts w:eastAsiaTheme="minorEastAsia"/>
+              <w:noProof/>
+              <w:lang w:eastAsia="fr-FR"/>
+            </w:rPr>
+          </w:pPr>
+          <w:hyperlink w:anchor="_Toc149825237" w:history="1">
+            <w:r>
+              <w:rPr>
+                <w:rStyle w:val="Lienhypertexte"/>
+                <w:noProof/>
+              </w:rPr>
+              <w:t>2.</w:t>
+            </w:r>
+            <w:r>
+              <w:rPr>
+                <w:rFonts w:eastAsiaTheme="minorEastAsia"/>
+                <w:noProof/>
+                <w:lang w:eastAsia="fr-FR"/>
+              </w:rPr>
+              <w:tab/>
+            </w:r>
+            <w:r>
+              <w:rPr>
+                <w:rStyle w:val="Lienhypertexte"/>
+                <w:noProof/>
+              </w:rPr>
+              <w:t>Kernel Approximation</w:t>
+            </w:r>
+            <w:r>
+              <w:rPr>
+                <w:noProof/>
+                <w:webHidden/>
+              </w:rPr>
+              <w:tab/>
+            </w:r>
+            <w:r>
+              <w:rPr>
+                <w:noProof/>
+                <w:webHidden/>
+              </w:rPr>
+              <w:fldChar w:fldCharType="begin"/>
+            </w:r>
+            <w:r>
+              <w:rPr>
+                <w:noProof/>
+                <w:webHidden/>
+              </w:rPr>
+              <w:instrText xml:space="preserve"> PAGEREF _Toc149825237 \h </w:instrText>
+            </w:r>
+            <w:r>
+              <w:rPr>
+                <w:noProof/>
+                <w:webHidden/>
+              </w:rPr>
+            </w:r>
+            <w:r>
+              <w:rPr>
+                <w:noProof/>
+                <w:webHidden/>
+              </w:rPr>
+              <w:fldChar w:fldCharType="separate"/>
+            </w:r>
+            <w:r>
+              <w:rPr>
+                <w:noProof/>
+                <w:webHidden/>
+              </w:rPr>
+              <w:t>5</w:t>
             </w:r>
             <w:r>
               <w:rPr>
@@ -1217,7 +1474,7 @@
       <w:pPr>
         <w:pStyle w:val="Titre2"/>
       </w:pPr>
-      <w:bookmarkStart w:id="0" w:name="_Toc149744201"/>
+      <w:bookmarkStart w:id="0" w:name="_Toc149825231"/>
       <w:r>
         <w:lastRenderedPageBreak/>
         <w:t>Analyse exploratoire des données</w:t>
@@ -1240,7 +1497,7 @@
       <w:pPr>
         <w:pStyle w:val="Titre3"/>
       </w:pPr>
-      <w:bookmarkStart w:id="1" w:name="_Toc149744202"/>
+      <w:bookmarkStart w:id="1" w:name="_Toc149825232"/>
       <w:r>
         <w:t>Valeurs manquantes</w:t>
       </w:r>
@@ -1249,15 +1506,7 @@
     <w:p/>
     <w:p>
       <w:r>
-        <w:t>On remarque qu’il n’y a qu’une seule colonne où des valeurs sont manquantes, c’est la colonne « </w:t>
-      </w:r>
-      <w:proofErr w:type="spellStart"/>
-      <w:r>
-        <w:t>Arrival</w:t>
-      </w:r>
-      <w:proofErr w:type="spellEnd"/>
-      <w:r>
-        <w:t xml:space="preserve"> Delay in Minutes »</w:t>
+        <w:t>On remarque qu’il n’y a qu’une seule colonne où des valeurs sont manquantes, c’est la colonne « Arrival Delay in Minutes »</w:t>
       </w:r>
     </w:p>
     <w:p>
@@ -1307,14 +1556,24 @@
       <w:r>
         <w:t xml:space="preserve">Figure </w:t>
       </w:r>
-      <w:fldSimple w:instr=" SEQ Figure \* ARABIC ">
-        <w:r>
-          <w:rPr>
-            <w:noProof/>
-          </w:rPr>
-          <w:t>1</w:t>
-        </w:r>
-      </w:fldSimple>
+      <w:r>
+        <w:fldChar w:fldCharType="begin"/>
+      </w:r>
+      <w:r>
+        <w:instrText xml:space="preserve"> SEQ Figure \* ARABIC </w:instrText>
+      </w:r>
+      <w:r>
+        <w:fldChar w:fldCharType="separate"/>
+      </w:r>
+      <w:r>
+        <w:rPr>
+          <w:noProof/>
+        </w:rPr>
+        <w:t>1</w:t>
+      </w:r>
+      <w:r>
+        <w:fldChar w:fldCharType="end"/>
+      </w:r>
       <w:r>
         <w:t xml:space="preserve"> Retard à l'arrivée en minutes.</w:t>
       </w:r>
@@ -1388,14 +1647,24 @@
       <w:r>
         <w:t xml:space="preserve">Figure </w:t>
       </w:r>
-      <w:fldSimple w:instr=" SEQ Figure \* ARABIC ">
-        <w:r>
-          <w:rPr>
-            <w:noProof/>
-          </w:rPr>
-          <w:t>2</w:t>
-        </w:r>
-      </w:fldSimple>
+      <w:r>
+        <w:fldChar w:fldCharType="begin"/>
+      </w:r>
+      <w:r>
+        <w:instrText xml:space="preserve"> SEQ Figure \* ARABIC </w:instrText>
+      </w:r>
+      <w:r>
+        <w:fldChar w:fldCharType="separate"/>
+      </w:r>
+      <w:r>
+        <w:rPr>
+          <w:noProof/>
+        </w:rPr>
+        <w:t>2</w:t>
+      </w:r>
+      <w:r>
+        <w:fldChar w:fldCharType="end"/>
+      </w:r>
       <w:r>
         <w:t xml:space="preserve"> statistiques quantile</w:t>
       </w:r>
@@ -1411,7 +1680,7 @@
       <w:pPr>
         <w:pStyle w:val="Titre3"/>
       </w:pPr>
-      <w:bookmarkStart w:id="2" w:name="_Toc149744203"/>
+      <w:bookmarkStart w:id="2" w:name="_Toc149825233"/>
       <w:r>
         <w:t>Valeurs aberrantes</w:t>
       </w:r>
@@ -1420,82 +1689,141 @@
     <w:p/>
     <w:p>
       <w:r>
-        <w:t xml:space="preserve">Il existe </w:t>
-      </w:r>
-      <w:r>
-        <w:t>deux</w:t>
-      </w:r>
-      <w:r>
-        <w:t xml:space="preserve"> colonnes où il y des valeurs aberrantes</w:t>
-      </w:r>
-      <w:r>
-        <w:t xml:space="preserve"> (retard de plus de 15 heures)</w:t>
-      </w:r>
-      <w:r>
-        <w:t> : « </w:t>
-      </w:r>
-      <w:proofErr w:type="spellStart"/>
-      <w:r>
-        <w:t>Departure</w:t>
-      </w:r>
-      <w:proofErr w:type="spellEnd"/>
-      <w:r>
-        <w:t xml:space="preserve"> Delay in Minutes</w:t>
-      </w:r>
-      <w:r>
-        <w:t xml:space="preserve"> (fig. </w:t>
-      </w:r>
-      <w:r>
-        <w:t>5</w:t>
+        <w:t>D’après notre analyse, il n’y a aucune valeur aberrante. Nous avons levé nos doutes quant aux valeurs des distances de vols (31 km) et temps de retards ( &gt; 24h).</w:t>
+      </w:r>
+    </w:p>
+    <w:p/>
+    <w:p>
+      <w:pPr>
+        <w:pStyle w:val="Titre3"/>
+      </w:pPr>
+      <w:bookmarkStart w:id="3" w:name="_Toc149825234"/>
+      <w:r>
+        <w:t>Corrélation</w:t>
+      </w:r>
+      <w:bookmarkEnd w:id="3"/>
+    </w:p>
+    <w:p/>
+    <w:p>
+      <w:r>
+        <w:t xml:space="preserve">Sur </w:t>
+      </w:r>
+      <w:r>
+        <w:t>le tableau des corrélations du rapport html</w:t>
+      </w:r>
+      <w:r>
+        <w:t>, on observe trois fortes corrélation (&gt; 0.5) avec la satisfaction client pour les colonnes : « </w:t>
+      </w:r>
+      <w:r>
+        <w:t>Inflight wifi service</w:t>
+      </w:r>
+      <w:r>
+        <w:t> (0.526) », « </w:t>
+      </w:r>
+      <w:r>
+        <w:t>Online boarding</w:t>
+      </w:r>
+      <w:r>
+        <w:t> (0.618) » et « </w:t>
+      </w:r>
+      <w:r>
+        <w:t>class</w:t>
+      </w:r>
+      <w:r>
+        <w:t> (0.503) »</w:t>
+      </w:r>
+      <w:r>
+        <w:t>.</w:t>
+      </w:r>
+      <w:r>
+        <w:t xml:space="preserve"> </w:t>
+      </w:r>
+      <w:r>
+        <w:t xml:space="preserve"> Elle semble avoir un fort impact sur la satisfaction client, à vérifier.</w:t>
+      </w:r>
+    </w:p>
+    <w:p>
+      <w:r>
+        <w:t>A</w:t>
+      </w:r>
+      <w:r>
+        <w:t xml:space="preserve"> l’inverse</w:t>
+      </w:r>
+      <w:r>
+        <w:t>, on observe</w:t>
+      </w:r>
+      <w:r>
+        <w:t xml:space="preserve"> de très faibles corrélation (&lt; 0.1) avec la </w:t>
+      </w:r>
+      <w:r>
+        <w:t>satisfaction client</w:t>
+      </w:r>
+      <w:r>
+        <w:t xml:space="preserve"> pour les colonnes : </w:t>
+      </w:r>
+      <w:r>
+        <w:t>« </w:t>
+      </w:r>
+      <w:r>
+        <w:t>Departure/Arrival time convenient</w:t>
+      </w:r>
+      <w:r>
+        <w:t> (0.068) », « </w:t>
+      </w:r>
+      <w:r>
+        <w:t>Departure Delay in Minutes</w:t>
+      </w:r>
+      <w:r>
+        <w:t xml:space="preserve"> (</w:t>
+      </w:r>
+      <w:r>
+        <w:t>0.018</w:t>
       </w:r>
       <w:r>
         <w:t>) », « </w:t>
       </w:r>
-      <w:proofErr w:type="spellStart"/>
-      <w:r>
-        <w:t>Arrival</w:t>
-      </w:r>
-      <w:proofErr w:type="spellEnd"/>
-      <w:r>
-        <w:t xml:space="preserve"> Delay in Minutes</w:t>
-      </w:r>
-      <w:r>
-        <w:t xml:space="preserve"> (fig. </w:t>
-      </w:r>
-      <w:r>
-        <w:t>1</w:t>
-      </w:r>
-      <w:r>
-        <w:t>) ». On remar</w:t>
-      </w:r>
-      <w:r>
-        <w:t>que que pour la fig. 5</w:t>
-      </w:r>
-      <w:r>
-        <w:t xml:space="preserve"> on a</w:t>
-      </w:r>
-      <w:r>
-        <w:t xml:space="preserve"> moins de 5 % </w:t>
-      </w:r>
-      <w:r>
-        <w:t xml:space="preserve">de valeurs aberrantes </w:t>
-      </w:r>
-      <w:r>
-        <w:t>et pour la fig. 1 moins de 5 % également, on choisit donc là aussi de les remplacer par la moyenne.</w:t>
+      <w:r>
+        <w:t>Arrival Delay in Minutes</w:t>
+      </w:r>
+      <w:r>
+        <w:t xml:space="preserve"> (0.018) » et « Gender (0.011) ». Ce qui laisse à penser qu’elles n’ont que très peu d’impact voir pas d’impact du tout sur la satisfaction client, à vérifier.</w:t>
+      </w:r>
+      <w:r>
+        <w:tab/>
+      </w:r>
+      <w:r>
+        <w:tab/>
+      </w:r>
+    </w:p>
+    <w:p>
+      <w:r>
+        <w:t>Au vu des exigences du cahier des charges où apparaissent même les colonnes les moins corrélées avec la satisfaction client nous décidons de toutes les garder.</w:t>
       </w:r>
     </w:p>
     <w:p/>
-    <w:p>
-      <w:pPr>
-        <w:pStyle w:val="Lgende"/>
-        <w:jc w:val="center"/>
-      </w:pPr>
+    <w:p/>
+    <w:p/>
+    <w:p/>
+    <w:p/>
+    <w:p>
+      <w:pPr>
+        <w:pStyle w:val="Titre2"/>
+      </w:pPr>
+      <w:bookmarkStart w:id="4" w:name="_Toc149825235"/>
+      <w:r>
+        <w:lastRenderedPageBreak/>
+        <w:t>Création du modèle</w:t>
+      </w:r>
+      <w:bookmarkEnd w:id="4"/>
+    </w:p>
+    <w:p/>
+    <w:p>
       <w:r>
         <w:drawing>
-          <wp:inline distT="0" distB="0" distL="0" distR="0" wp14:anchorId="0FC17C61" wp14:editId="69F64611">
-            <wp:extent cx="5760720" cy="2578735"/>
+          <wp:inline distT="0" distB="0" distL="0" distR="0" wp14:anchorId="262E1F6E" wp14:editId="54193242">
+            <wp:extent cx="5760720" cy="3514090"/>
             <wp:effectExtent l="0" t="0" r="0" b="0"/>
-            <wp:docPr id="269028083" name="Image 1"/>
+            <wp:docPr id="171547956" name="Image 1"/>
             <wp:cNvGraphicFramePr>
               <a:graphicFrameLocks xmlns:a="http://schemas.openxmlformats.org/drawingml/2006/main" noChangeAspect="1"/>
             </wp:cNvGraphicFramePr>
@@ -1503,7 +1831,7 @@
               <a:graphicData uri="http://schemas.openxmlformats.org/drawingml/2006/picture">
                 <pic:pic xmlns:pic="http://schemas.openxmlformats.org/drawingml/2006/picture">
                   <pic:nvPicPr>
-                    <pic:cNvPr id="269028083" name=""/>
+                    <pic:cNvPr id="171547956" name=""/>
                     <pic:cNvPicPr/>
                   </pic:nvPicPr>
                   <pic:blipFill>
@@ -1515,7 +1843,7 @@
                   <pic:spPr>
                     <a:xfrm>
                       <a:off x="0" y="0"/>
-                      <a:ext cx="5760720" cy="2578735"/>
+                      <a:ext cx="5760720" cy="3514090"/>
                     </a:xfrm>
                     <a:prstGeom prst="rect">
                       <a:avLst/>
@@ -1527,30 +1855,180 @@
           </wp:inline>
         </w:drawing>
       </w:r>
+    </w:p>
+    <w:p>
+      <w:pPr>
+        <w:pStyle w:val="Lgende"/>
+        <w:jc w:val="center"/>
+      </w:pPr>
       <w:r>
         <w:t xml:space="preserve">Figure </w:t>
       </w:r>
-      <w:fldSimple w:instr=" SEQ Figure \* ARABIC ">
-        <w:r>
-          <w:rPr>
-            <w:noProof/>
-          </w:rPr>
-          <w:t>3</w:t>
-        </w:r>
-      </w:fldSimple>
-      <w:r>
-        <w:t xml:space="preserve"> Retard au départ en minutes</w:t>
+      <w:r>
+        <w:fldChar w:fldCharType="begin"/>
+      </w:r>
+      <w:r>
+        <w:instrText xml:space="preserve"> SEQ Figure \* ARABIC </w:instrText>
+      </w:r>
+      <w:r>
+        <w:fldChar w:fldCharType="separate"/>
+      </w:r>
+      <w:r>
+        <w:rPr>
+          <w:noProof/>
+        </w:rPr>
+        <w:t>3</w:t>
+      </w:r>
+      <w:r>
+        <w:fldChar w:fldCharType="end"/>
+      </w:r>
+      <w:r>
+        <w:t xml:space="preserve"> Choix du model de machine Learning</w:t>
       </w:r>
     </w:p>
     <w:p/>
     <w:p>
       <w:r>
+        <w:t xml:space="preserve">En vertu de la figure 3, nous choisissons d’effectuer </w:t>
+      </w:r>
+      <w:r>
+        <w:t>les tests</w:t>
+      </w:r>
+      <w:r>
+        <w:t xml:space="preserve"> avec deux modèles qui sont SGD Classifier et Kernel approximation, car nous cherchons à faire de la classification avec plus de de 100K de données.</w:t>
+      </w:r>
+    </w:p>
+    <w:p/>
+    <w:p>
+      <w:pPr>
+        <w:pStyle w:val="Titre3"/>
+      </w:pPr>
+      <w:bookmarkStart w:id="5" w:name="_Toc149825236"/>
+      <w:r>
+        <w:t>SGD Classifier</w:t>
+      </w:r>
+      <w:bookmarkEnd w:id="5"/>
+    </w:p>
+    <w:p/>
+    <w:p>
+      <w:r>
+        <w:t>La Descente de Gradient Stochastique (SGD, pour Stochastic Gradient Descent) est une approche simple mais très efficace pour ajuster des classificateurs et des régresseurs linéaires sous des fonctions de perte convexes telles que les Machines à Vecteurs de Support (SVM) linéaires et la Régression Logistique.</w:t>
+      </w:r>
+    </w:p>
+    <w:p>
+      <w:r>
+        <w:t>C</w:t>
+      </w:r>
+      <w:r>
+        <w:t xml:space="preserve">ette méthode est particulièrement utile lorsque </w:t>
+      </w:r>
+      <w:r>
+        <w:t>l’on</w:t>
+      </w:r>
+      <w:r>
+        <w:t xml:space="preserve"> </w:t>
+      </w:r>
+      <w:r>
+        <w:t>veut</w:t>
+      </w:r>
+      <w:r>
+        <w:t xml:space="preserve"> sépare</w:t>
+      </w:r>
+      <w:r>
+        <w:t>r</w:t>
+      </w:r>
+      <w:r>
+        <w:t xml:space="preserve"> deux groupes de points sur un graphique</w:t>
+      </w:r>
+      <w:r>
+        <w:t xml:space="preserve"> (fig.4).</w:t>
+      </w:r>
+    </w:p>
+    <w:p>
+      <w:r>
+        <w:t>La SGD a été avec succès appliquée à des problèmes d'apprentissage automatique à grande échelle et épars, souvent rencontrés dans la classification de texte et le traitement du langage naturel. Étant donné que les données sont éparses, les classificateurs de ce module s'adaptent facilement à des problèmes comportant plus de 10^5 exemples d'entraînement et plus de 10^5 caractéristiques.</w:t>
+      </w:r>
+    </w:p>
+    <w:p>
+      <w:r>
+        <w:t xml:space="preserve">Strictement parlant, la SGD est simplement une technique d'optimisation et ne correspond pas à une famille spécifique de modèles d'apprentissage automatique. C'est seulement une manière de former </w:t>
+      </w:r>
+      <w:r>
         <w:lastRenderedPageBreak/>
+        <w:t>un modèle. Souvent, une instance de SGDClassifier ou SGDRegressor aura un estimateur équivalent dans l'API scikit-learn, potentiellement en utilisant une technique d'optimisation différente.</w:t>
+      </w:r>
+    </w:p>
+    <w:p/>
+    <w:p>
+      <w:r>
+        <w:t>Les avantages de la Descente de Gradient Stochastique sont les suivants :</w:t>
+      </w:r>
+    </w:p>
+    <w:p>
+      <w:pPr>
+        <w:pStyle w:val="Paragraphedeliste"/>
+        <w:numPr>
+          <w:ilvl w:val="0"/>
+          <w:numId w:val="4"/>
+        </w:numPr>
+      </w:pPr>
+      <w:r>
+        <w:t>Efficacité.</w:t>
+      </w:r>
+    </w:p>
+    <w:p>
+      <w:pPr>
+        <w:pStyle w:val="Paragraphedeliste"/>
+        <w:numPr>
+          <w:ilvl w:val="0"/>
+          <w:numId w:val="4"/>
+        </w:numPr>
+      </w:pPr>
+      <w:r>
+        <w:t>Facilité de mise en œuvre (de nombreuses possibilités d'optimisation du code).</w:t>
+      </w:r>
+    </w:p>
+    <w:p>
+      <w:r>
+        <w:t>Les inconvénients de la Descente de Gradient Stochastique comprennent :</w:t>
+      </w:r>
+    </w:p>
+    <w:p>
+      <w:pPr>
+        <w:pStyle w:val="Paragraphedeliste"/>
+        <w:numPr>
+          <w:ilvl w:val="0"/>
+          <w:numId w:val="5"/>
+        </w:numPr>
+      </w:pPr>
+      <w:r>
+        <w:t>La SGD nécessite plusieurs hyperparamètres tels que le paramètre de régularisation et le nombre d'itérations.</w:t>
+      </w:r>
+    </w:p>
+    <w:p>
+      <w:pPr>
+        <w:pStyle w:val="Paragraphedeliste"/>
+        <w:numPr>
+          <w:ilvl w:val="0"/>
+          <w:numId w:val="5"/>
+        </w:numPr>
+      </w:pPr>
+      <w:r>
+        <w:t>La SGD est sensible à la mise à l'échelle des caractéristiques.</w:t>
+      </w:r>
+    </w:p>
+    <w:p/>
+    <w:p>
+      <w:pPr>
+        <w:pStyle w:val="Lgende"/>
+        <w:jc w:val="center"/>
+      </w:pPr>
+      <w:r>
         <w:drawing>
-          <wp:inline distT="0" distB="0" distL="0" distR="0" wp14:anchorId="17804913" wp14:editId="2F800FE1">
-            <wp:extent cx="5401429" cy="3143689"/>
-            <wp:effectExtent l="0" t="0" r="8890" b="0"/>
-            <wp:docPr id="363521288" name="Image 1"/>
+          <wp:inline distT="0" distB="0" distL="0" distR="0" wp14:anchorId="0A4D698C" wp14:editId="56D6D030">
+            <wp:extent cx="3886742" cy="3000794"/>
+            <wp:effectExtent l="0" t="0" r="0" b="9525"/>
+            <wp:docPr id="1961835694" name="Image 1"/>
             <wp:cNvGraphicFramePr>
               <a:graphicFrameLocks xmlns:a="http://schemas.openxmlformats.org/drawingml/2006/main" noChangeAspect="1"/>
             </wp:cNvGraphicFramePr>
@@ -1558,7 +2036,7 @@
               <a:graphicData uri="http://schemas.openxmlformats.org/drawingml/2006/picture">
                 <pic:pic xmlns:pic="http://schemas.openxmlformats.org/drawingml/2006/picture">
                   <pic:nvPicPr>
-                    <pic:cNvPr id="363521288" name=""/>
+                    <pic:cNvPr id="1961835694" name=""/>
                     <pic:cNvPicPr/>
                   </pic:nvPicPr>
                   <pic:blipFill>
@@ -1570,7 +2048,7 @@
                   <pic:spPr>
                     <a:xfrm>
                       <a:off x="0" y="0"/>
-                      <a:ext cx="5401429" cy="3143689"/>
+                      <a:ext cx="3886742" cy="3000794"/>
                     </a:xfrm>
                     <a:prstGeom prst="rect">
                       <a:avLst/>
@@ -1591,173 +2069,110 @@
       <w:r>
         <w:t xml:space="preserve">Figure </w:t>
       </w:r>
-      <w:fldSimple w:instr=" SEQ Figure \* ARABIC ">
-        <w:r>
-          <w:rPr>
-            <w:noProof/>
-          </w:rPr>
-          <w:t>4</w:t>
-        </w:r>
-      </w:fldSimple>
-      <w:r>
-        <w:t xml:space="preserve"> statistiques quantiles pour le retard au départ</w:t>
+      <w:r>
+        <w:fldChar w:fldCharType="begin"/>
+      </w:r>
+      <w:r>
+        <w:instrText xml:space="preserve"> SEQ Figure \* ARABIC </w:instrText>
+      </w:r>
+      <w:r>
+        <w:fldChar w:fldCharType="separate"/>
+      </w:r>
+      <w:r>
+        <w:rPr>
+          <w:noProof/>
+        </w:rPr>
+        <w:t>4</w:t>
+      </w:r>
+      <w:r>
+        <w:fldChar w:fldCharType="end"/>
+      </w:r>
+      <w:r>
+        <w:t xml:space="preserve"> Séparation des groupes avec SGDClassifier</w:t>
       </w:r>
     </w:p>
     <w:p/>
+    <w:p>
+      <w:pPr>
+        <w:pStyle w:val="Titre3"/>
+      </w:pPr>
+      <w:bookmarkStart w:id="6" w:name="_Toc149825237"/>
+      <w:r>
+        <w:t>Kernel Approximation</w:t>
+      </w:r>
+      <w:bookmarkEnd w:id="6"/>
+    </w:p>
     <w:p/>
     <w:p>
+      <w:r>
+        <w:t>Ce sous-module contient des fonctions qui approximent les mappages de caractéristiques correspondant à certains noyaux, tels qu'ils sont utilisés, par exemple, dans les machines à vecteurs de support</w:t>
+      </w:r>
+      <w:r>
+        <w:t xml:space="preserve">. </w:t>
+      </w:r>
+      <w:r>
+        <w:t>Les fonctions de caractéristiques suivantes effectuent des transformations non linéaires de l'entrée, qui peuvent servir de base pour la classification linéaire ou d'autres algorithmes.</w:t>
+      </w:r>
+    </w:p>
+    <w:p>
+      <w:r>
+        <w:t>C</w:t>
+      </w:r>
+      <w:r>
+        <w:t>es fonctions aident à transformer les données d'une manière qui les rend adaptées à des algorithmes de classification ou d'autres types d'analyses. Ces transformations sont non linéaires, ce qui signifie qu'elles ne suivent pas une relation simple comme "plus c'est grand, plus c'est important". Au lieu de cela, elles capturent des relations plus complexes entre les données.</w:t>
+      </w:r>
+    </w:p>
+    <w:p>
+      <w:r>
+        <w:lastRenderedPageBreak/>
+        <w:t xml:space="preserve">L'idée principale est que ces fonctions peuvent permettre de traiter des données de manière plus efficace et précise, en les préparant pour l'analyse. Cela peut être particulièrement utile lorsque </w:t>
+      </w:r>
+      <w:r>
+        <w:t>l’on</w:t>
+      </w:r>
+      <w:r>
+        <w:t xml:space="preserve"> travaille avec de grandes quantités de données, car cela peut réduire les coûts de calcul et accélérer le processus d'apprentissage</w:t>
+      </w:r>
+      <w:r>
+        <w:t>.</w:t>
+      </w:r>
+    </w:p>
+    <w:p>
+      <w:r>
+        <w:t>Les SVM (Support Vector Machines) à noyau standard ne sont pas adaptées aux ensembles de données volumineux, mais en utilisant une approximation de mappage de noyau, il est possible d'utiliser des SVM linéaires beaucoup plus efficaces.</w:t>
+      </w:r>
+    </w:p>
+    <w:p>
+      <w:r>
+        <w:t>En particulier, la combinaison d'approximations de mappage de noyau avec SGDClassifier peut permettre l'apprentissage non linéaire sur de grands ensembles de données.</w:t>
+      </w:r>
+    </w:p>
+    <w:p/>
+    <w:p>
       <w:pPr>
         <w:pStyle w:val="Titre3"/>
       </w:pPr>
-      <w:bookmarkStart w:id="3" w:name="_Toc149744204"/>
-      <w:r>
-        <w:t>Corrélation</w:t>
-      </w:r>
-      <w:bookmarkEnd w:id="3"/>
+      <w:r>
+        <w:t>Random Forest (Forêt d’arbres décisionnels)</w:t>
+      </w:r>
     </w:p>
     <w:p/>
     <w:p>
       <w:r>
-        <w:t xml:space="preserve">Sur </w:t>
-      </w:r>
-      <w:r>
-        <w:t>le tableau des corrélations du rapport html</w:t>
-      </w:r>
-      <w:r>
-        <w:t>, on observe trois fortes corrélation (&gt; 0.5) avec la satisfaction client pour les colonnes : « </w:t>
-      </w:r>
-      <w:proofErr w:type="spellStart"/>
-      <w:r>
-        <w:t>Inflight</w:t>
-      </w:r>
-      <w:proofErr w:type="spellEnd"/>
-      <w:r>
-        <w:t xml:space="preserve"> wifi service</w:t>
-      </w:r>
-      <w:r>
-        <w:t> (0.526) », « </w:t>
-      </w:r>
-      <w:r>
-        <w:t xml:space="preserve">Online </w:t>
-      </w:r>
-      <w:proofErr w:type="spellStart"/>
-      <w:r>
-        <w:t>boarding</w:t>
-      </w:r>
-      <w:proofErr w:type="spellEnd"/>
-      <w:r>
-        <w:t> (0.618) » et « </w:t>
-      </w:r>
-      <w:r>
-        <w:t>class</w:t>
-      </w:r>
-      <w:r>
-        <w:t> (0.503) »</w:t>
-      </w:r>
-      <w:r>
-        <w:t>.</w:t>
-      </w:r>
-      <w:r>
-        <w:t xml:space="preserve"> </w:t>
-      </w:r>
-      <w:r>
-        <w:t xml:space="preserve"> Elle semble avoir un fort impact sur la satisfaction client, à vérifier.</w:t>
-      </w:r>
-    </w:p>
-    <w:p>
-      <w:r>
-        <w:t>A</w:t>
-      </w:r>
-      <w:r>
-        <w:t xml:space="preserve"> l’inverse</w:t>
-      </w:r>
-      <w:r>
-        <w:t>, on observe</w:t>
-      </w:r>
-      <w:r>
-        <w:t xml:space="preserve"> de très faibles corrélation (&lt; 0.1) avec la </w:t>
-      </w:r>
-      <w:r>
-        <w:t>satisfaction client</w:t>
-      </w:r>
-      <w:r>
-        <w:t xml:space="preserve"> pour les colonnes : </w:t>
-      </w:r>
-      <w:r>
-        <w:t>« </w:t>
-      </w:r>
-      <w:proofErr w:type="spellStart"/>
-      <w:r>
-        <w:t>Departure</w:t>
-      </w:r>
-      <w:proofErr w:type="spellEnd"/>
-      <w:r>
-        <w:t>/</w:t>
-      </w:r>
-      <w:proofErr w:type="spellStart"/>
-      <w:r>
-        <w:t>Arrival</w:t>
-      </w:r>
-      <w:proofErr w:type="spellEnd"/>
-      <w:r>
-        <w:t xml:space="preserve"> time </w:t>
-      </w:r>
-      <w:proofErr w:type="spellStart"/>
-      <w:r>
-        <w:t>convenient</w:t>
-      </w:r>
-      <w:proofErr w:type="spellEnd"/>
-      <w:r>
-        <w:t> (0.068) », « </w:t>
-      </w:r>
-      <w:proofErr w:type="spellStart"/>
-      <w:r>
-        <w:t>Departure</w:t>
-      </w:r>
-      <w:proofErr w:type="spellEnd"/>
-      <w:r>
-        <w:t xml:space="preserve"> Delay in Minutes</w:t>
-      </w:r>
-      <w:r>
-        <w:t xml:space="preserve"> (</w:t>
-      </w:r>
-      <w:r>
-        <w:t>0.018</w:t>
-      </w:r>
-      <w:r>
-        <w:t>) », « </w:t>
-      </w:r>
-      <w:proofErr w:type="spellStart"/>
-      <w:r>
-        <w:t>Arrival</w:t>
-      </w:r>
-      <w:proofErr w:type="spellEnd"/>
-      <w:r>
-        <w:t xml:space="preserve"> Delay in Minutes</w:t>
-      </w:r>
-      <w:r>
-        <w:t xml:space="preserve"> (0.018) » et « </w:t>
-      </w:r>
-      <w:proofErr w:type="spellStart"/>
-      <w:r>
-        <w:t>Gender</w:t>
-      </w:r>
-      <w:proofErr w:type="spellEnd"/>
-      <w:r>
-        <w:t xml:space="preserve"> (0.011) ». Ce qui laisse à penser qu’elles n’ont que très peu d’impact voir pas d’impact du tout sur la satisfaction client, à vérifier.</w:t>
-      </w:r>
-      <w:r>
-        <w:tab/>
-      </w:r>
-      <w:r>
-        <w:tab/>
-      </w:r>
-    </w:p>
-    <w:p>
-      <w:r>
-        <w:t>Au vu des exigences du cahier des charges où apparaissent même les colonnes les moins corrélées avec la satisfaction client nous décidons de toutes les garder.</w:t>
-      </w:r>
-    </w:p>
+        <w:t>Les forêts d’arbres décisionnels ou forêts aléatoires (Random Forest) sont une technique d’apprentissage ensembliste qui s’appuie sur des arbres de décision. Le modèle random forest implique la création d’arbres décisionnels (decision tree) multiples en utilisant ensembles de données fractionnés à partir des données d’origine. Et en sélectionnant aléatoirement un sous-ensemble de variables à chaque étape de l’arbre décisionnel. Le modèle sélectionne ensuite le mode de toutes les prédictions de chaque arbre décisionnel.</w:t>
+      </w:r>
+    </w:p>
+    <w:p>
+      <w:r>
+        <w:t>Quel est l’intérêt de cette méthode ?</w:t>
+      </w:r>
+    </w:p>
+    <w:p>
+      <w:r>
+        <w:t>En s’appuyant sur un modèle de prévalence de la majorité (c’est-à-dire sur lequel la majorité l’emporte), il réduit le risque d’erreur d’un arbre individuel.</w:t>
+      </w:r>
+    </w:p>
+    <w:p/>
     <w:sectPr>
       <w:footerReference w:type="default" r:id="rId15"/>
       <w:pgSz w:w="11906" w:h="16838"/>
@@ -1866,6 +2281,92 @@
 <file path=word/numbering.xml><?xml version="1.0" encoding="utf-8"?>
 <w:numbering xmlns:wpc="http://schemas.microsoft.com/office/word/2010/wordprocessingCanvas" xmlns:cx="http://schemas.microsoft.com/office/drawing/2014/chartex" xmlns:cx1="http://schemas.microsoft.com/office/drawing/2015/9/8/chartex" xmlns:cx2="http://schemas.microsoft.com/office/drawing/2015/10/21/chartex" xmlns:cx3="http://schemas.microsoft.com/office/drawing/2016/5/9/chartex" xmlns:cx4="http://schemas.microsoft.com/office/drawing/2016/5/10/chartex" xmlns:cx5="http://schemas.microsoft.com/office/drawing/2016/5/11/chartex" xmlns:cx6="http://schemas.microsoft.com/office/drawing/2016/5/12/chartex" xmlns:cx7="http://schemas.microsoft.com/office/drawing/2016/5/13/chartex" xmlns:cx8="http://schemas.microsoft.com/office/drawing/2016/5/14/chartex" xmlns:mc="http://schemas.openxmlformats.org/markup-compatibility/2006" xmlns:aink="http://schemas.microsoft.com/office/drawing/2016/ink" xmlns:am3d="http://schemas.microsoft.com/office/drawing/2017/model3d" xmlns:o="urn:schemas-microsoft-com:office:office" xmlns:oel="http://schemas.microsoft.com/office/2019/extlst" xmlns:r="http://schemas.openxmlformats.org/officeDocument/2006/relationships" xmlns:m="http://schemas.openxmlformats.org/officeDocument/2006/math" xmlns:v="urn:schemas-microsoft-com:vml" xmlns:wp14="http://schemas.microsoft.com/office/word/2010/wordprocessingDrawing" xmlns:wp="http://schemas.openxmlformats.org/drawingml/2006/wordprocessingDrawing" xmlns:w10="urn:schemas-microsoft-com:office:word" xmlns:w="http://schemas.openxmlformats.org/wordprocessingml/2006/main" xmlns:w14="http://schemas.microsoft.com/office/word/2010/wordml" xmlns:w15="http://schemas.microsoft.com/office/word/2012/wordml" xmlns:w16cex="http://schemas.microsoft.com/office/word/2018/wordml/cex" xmlns:w16cid="http://schemas.microsoft.com/office/word/2016/wordml/cid" xmlns:w16="http://schemas.microsoft.com/office/word/2018/wordml" xmlns:w16sdtdh="http://schemas.microsoft.com/office/word/2020/wordml/sdtdatahash" xmlns:w16se="http://schemas.microsoft.com/office/word/2015/wordml/symex" xmlns:wpg="http://schemas.microsoft.com/office/word/2010/wordprocessingGroup" xmlns:wpi="http://schemas.microsoft.com/office/word/2010/wordprocessingInk" xmlns:wne="http://schemas.microsoft.com/office/word/2006/wordml" xmlns:wps="http://schemas.microsoft.com/office/word/2010/wordprocessingShape" mc:Ignorable="w14 w15 w16se w16cid w16 w16cex w16sdtdh wp14">
   <w:abstractNum w:abstractNumId="0" w15:restartNumberingAfterBreak="0">
+    <w:nsid w:val="122B3379"/>
+    <w:multiLevelType w:val="hybridMultilevel"/>
+    <w:tmpl w:val="B56099D4"/>
+    <w:lvl w:ilvl="0" w:tplc="040C000F">
+      <w:start w:val="1"/>
+      <w:numFmt w:val="decimal"/>
+      <w:lvlText w:val="%1."/>
+      <w:lvlJc w:val="left"/>
+      <w:pPr>
+        <w:ind w:left="720" w:hanging="360"/>
+      </w:pPr>
+    </w:lvl>
+    <w:lvl w:ilvl="1" w:tplc="040C0019" w:tentative="1">
+      <w:start w:val="1"/>
+      <w:numFmt w:val="lowerLetter"/>
+      <w:lvlText w:val="%2."/>
+      <w:lvlJc w:val="left"/>
+      <w:pPr>
+        <w:ind w:left="1440" w:hanging="360"/>
+      </w:pPr>
+    </w:lvl>
+    <w:lvl w:ilvl="2" w:tplc="040C001B" w:tentative="1">
+      <w:start w:val="1"/>
+      <w:numFmt w:val="lowerRoman"/>
+      <w:lvlText w:val="%3."/>
+      <w:lvlJc w:val="right"/>
+      <w:pPr>
+        <w:ind w:left="2160" w:hanging="180"/>
+      </w:pPr>
+    </w:lvl>
+    <w:lvl w:ilvl="3" w:tplc="040C000F" w:tentative="1">
+      <w:start w:val="1"/>
+      <w:numFmt w:val="decimal"/>
+      <w:lvlText w:val="%4."/>
+      <w:lvlJc w:val="left"/>
+      <w:pPr>
+        <w:ind w:left="2880" w:hanging="360"/>
+      </w:pPr>
+    </w:lvl>
+    <w:lvl w:ilvl="4" w:tplc="040C0019" w:tentative="1">
+      <w:start w:val="1"/>
+      <w:numFmt w:val="lowerLetter"/>
+      <w:lvlText w:val="%5."/>
+      <w:lvlJc w:val="left"/>
+      <w:pPr>
+        <w:ind w:left="3600" w:hanging="360"/>
+      </w:pPr>
+    </w:lvl>
+    <w:lvl w:ilvl="5" w:tplc="040C001B" w:tentative="1">
+      <w:start w:val="1"/>
+      <w:numFmt w:val="lowerRoman"/>
+      <w:lvlText w:val="%6."/>
+      <w:lvlJc w:val="right"/>
+      <w:pPr>
+        <w:ind w:left="4320" w:hanging="180"/>
+      </w:pPr>
+    </w:lvl>
+    <w:lvl w:ilvl="6" w:tplc="040C000F" w:tentative="1">
+      <w:start w:val="1"/>
+      <w:numFmt w:val="decimal"/>
+      <w:lvlText w:val="%7."/>
+      <w:lvlJc w:val="left"/>
+      <w:pPr>
+        <w:ind w:left="5040" w:hanging="360"/>
+      </w:pPr>
+    </w:lvl>
+    <w:lvl w:ilvl="7" w:tplc="040C0019" w:tentative="1">
+      <w:start w:val="1"/>
+      <w:numFmt w:val="lowerLetter"/>
+      <w:lvlText w:val="%8."/>
+      <w:lvlJc w:val="left"/>
+      <w:pPr>
+        <w:ind w:left="5760" w:hanging="360"/>
+      </w:pPr>
+    </w:lvl>
+    <w:lvl w:ilvl="8" w:tplc="040C001B" w:tentative="1">
+      <w:start w:val="1"/>
+      <w:numFmt w:val="lowerRoman"/>
+      <w:lvlText w:val="%9."/>
+      <w:lvlJc w:val="right"/>
+      <w:pPr>
+        <w:ind w:left="6480" w:hanging="180"/>
+      </w:pPr>
+    </w:lvl>
+  </w:abstractNum>
+  <w:abstractNum w:abstractNumId="1" w15:restartNumberingAfterBreak="0">
     <w:nsid w:val="1D156D31"/>
     <w:multiLevelType w:val="hybridMultilevel"/>
     <w:tmpl w:val="9AD2E4A6"/>
@@ -1951,7 +2452,93 @@
       </w:pPr>
     </w:lvl>
   </w:abstractNum>
-  <w:abstractNum w:abstractNumId="1" w15:restartNumberingAfterBreak="0">
+  <w:abstractNum w:abstractNumId="2" w15:restartNumberingAfterBreak="0">
+    <w:nsid w:val="2DBE1193"/>
+    <w:multiLevelType w:val="hybridMultilevel"/>
+    <w:tmpl w:val="5EC28B90"/>
+    <w:lvl w:ilvl="0" w:tplc="040C000F">
+      <w:start w:val="1"/>
+      <w:numFmt w:val="decimal"/>
+      <w:lvlText w:val="%1."/>
+      <w:lvlJc w:val="left"/>
+      <w:pPr>
+        <w:ind w:left="720" w:hanging="360"/>
+      </w:pPr>
+    </w:lvl>
+    <w:lvl w:ilvl="1" w:tplc="040C0019" w:tentative="1">
+      <w:start w:val="1"/>
+      <w:numFmt w:val="lowerLetter"/>
+      <w:lvlText w:val="%2."/>
+      <w:lvlJc w:val="left"/>
+      <w:pPr>
+        <w:ind w:left="1440" w:hanging="360"/>
+      </w:pPr>
+    </w:lvl>
+    <w:lvl w:ilvl="2" w:tplc="040C001B" w:tentative="1">
+      <w:start w:val="1"/>
+      <w:numFmt w:val="lowerRoman"/>
+      <w:lvlText w:val="%3."/>
+      <w:lvlJc w:val="right"/>
+      <w:pPr>
+        <w:ind w:left="2160" w:hanging="180"/>
+      </w:pPr>
+    </w:lvl>
+    <w:lvl w:ilvl="3" w:tplc="040C000F" w:tentative="1">
+      <w:start w:val="1"/>
+      <w:numFmt w:val="decimal"/>
+      <w:lvlText w:val="%4."/>
+      <w:lvlJc w:val="left"/>
+      <w:pPr>
+        <w:ind w:left="2880" w:hanging="360"/>
+      </w:pPr>
+    </w:lvl>
+    <w:lvl w:ilvl="4" w:tplc="040C0019" w:tentative="1">
+      <w:start w:val="1"/>
+      <w:numFmt w:val="lowerLetter"/>
+      <w:lvlText w:val="%5."/>
+      <w:lvlJc w:val="left"/>
+      <w:pPr>
+        <w:ind w:left="3600" w:hanging="360"/>
+      </w:pPr>
+    </w:lvl>
+    <w:lvl w:ilvl="5" w:tplc="040C001B" w:tentative="1">
+      <w:start w:val="1"/>
+      <w:numFmt w:val="lowerRoman"/>
+      <w:lvlText w:val="%6."/>
+      <w:lvlJc w:val="right"/>
+      <w:pPr>
+        <w:ind w:left="4320" w:hanging="180"/>
+      </w:pPr>
+    </w:lvl>
+    <w:lvl w:ilvl="6" w:tplc="040C000F" w:tentative="1">
+      <w:start w:val="1"/>
+      <w:numFmt w:val="decimal"/>
+      <w:lvlText w:val="%7."/>
+      <w:lvlJc w:val="left"/>
+      <w:pPr>
+        <w:ind w:left="5040" w:hanging="360"/>
+      </w:pPr>
+    </w:lvl>
+    <w:lvl w:ilvl="7" w:tplc="040C0019" w:tentative="1">
+      <w:start w:val="1"/>
+      <w:numFmt w:val="lowerLetter"/>
+      <w:lvlText w:val="%8."/>
+      <w:lvlJc w:val="left"/>
+      <w:pPr>
+        <w:ind w:left="5760" w:hanging="360"/>
+      </w:pPr>
+    </w:lvl>
+    <w:lvl w:ilvl="8" w:tplc="040C001B" w:tentative="1">
+      <w:start w:val="1"/>
+      <w:numFmt w:val="lowerRoman"/>
+      <w:lvlText w:val="%9."/>
+      <w:lvlJc w:val="right"/>
+      <w:pPr>
+        <w:ind w:left="6480" w:hanging="180"/>
+      </w:pPr>
+    </w:lvl>
+  </w:abstractNum>
+  <w:abstractNum w:abstractNumId="3" w15:restartNumberingAfterBreak="0">
     <w:nsid w:val="439B4FD1"/>
     <w:multiLevelType w:val="multilevel"/>
     <w:tmpl w:val="040C0027"/>
@@ -2046,7 +2633,7 @@
       </w:pPr>
     </w:lvl>
   </w:abstractNum>
-  <w:abstractNum w:abstractNumId="2" w15:restartNumberingAfterBreak="0">
+  <w:abstractNum w:abstractNumId="4" w15:restartNumberingAfterBreak="0">
     <w:nsid w:val="57BE607B"/>
     <w:multiLevelType w:val="multilevel"/>
     <w:tmpl w:val="040C001D"/>
@@ -2133,13 +2720,19 @@
     </w:lvl>
   </w:abstractNum>
   <w:num w:numId="1" w16cid:durableId="1549221568">
-    <w:abstractNumId w:val="0"/>
+    <w:abstractNumId w:val="1"/>
   </w:num>
   <w:num w:numId="2" w16cid:durableId="1538346838">
+    <w:abstractNumId w:val="4"/>
+  </w:num>
+  <w:num w:numId="3" w16cid:durableId="1598367520">
+    <w:abstractNumId w:val="3"/>
+  </w:num>
+  <w:num w:numId="4" w16cid:durableId="1819609102">
     <w:abstractNumId w:val="2"/>
   </w:num>
-  <w:num w:numId="3" w16cid:durableId="1598367520">
-    <w:abstractNumId w:val="1"/>
+  <w:num w:numId="5" w16cid:durableId="1201239948">
+    <w:abstractNumId w:val="0"/>
   </w:num>
 </w:numbering>
 </file>
@@ -3101,6 +3694,17 @@
       <w14:ligatures w14:val="none"/>
     </w:rPr>
   </w:style>
+  <w:style w:type="paragraph" w:styleId="Paragraphedeliste">
+    <w:name w:val="List Paragraph"/>
+    <w:basedOn w:val="Normal"/>
+    <w:uiPriority w:val="34"/>
+    <w:qFormat/>
+    <w:rsid w:val="00B50AAF"/>
+    <w:pPr>
+      <w:ind w:left="720"/>
+      <w:contextualSpacing/>
+    </w:pPr>
+  </w:style>
 </w:styles>
 </file>
 

</xml_diff>